<commit_message>
Updated DFD, ERD, Statistics, PERT Chart
</commit_message>
<xml_diff>
--- a/AR-VR PaaS ver 5.2.1.docx
+++ b/AR-VR PaaS ver 5.2.1.docx
@@ -2495,7 +2495,7 @@
                             <w:pPr>
                               <w:pStyle w:val="NoSpacing"/>
                               <w:rPr>
-                                <w:rFonts w:ascii="Calibri Light" w:eastAsia="Calibri Light" w:hAnsi="Calibri Light" w:cs="Calibri Light"/>
+                                <w:rFonts w:ascii="Calibri Light" w:hAnsi="Calibri Light"/>
                                 <w:color w:val="262626"/>
                                 <w:sz w:val="72"/>
                                 <w:szCs w:val="72"/>
@@ -2515,11 +2515,21 @@
                           </w:p>
                           <w:p>
                             <w:pPr>
+                              <w:pStyle w:val="NoSpacing"/>
+                              <w:rPr>
+                                <w:rFonts w:ascii="Calibri Light" w:eastAsia="Calibri Light" w:hAnsi="Calibri Light" w:cs="Calibri Light"/>
+                                <w:color w:val="262626"/>
+                                <w:sz w:val="72"/>
+                                <w:szCs w:val="72"/>
+                                <w:u w:color="262626"/>
+                              </w:rPr>
+                            </w:pPr>
+                          </w:p>
+                          <w:p>
+                            <w:pPr>
                               <w:pStyle w:val="Body"/>
                               <w:spacing w:before="120"/>
                             </w:pPr>
-                            <w:bookmarkStart w:id="0" w:name="_GoBack"/>
-                            <w:bookmarkEnd w:id="0"/>
                           </w:p>
                         </w:txbxContent>
                       </wps:txbx>
@@ -2529,12 +2539,15 @@
                     </wps:wsp>
                   </a:graphicData>
                 </a:graphic>
+                <wp14:sizeRelV relativeFrom="margin">
+                  <wp14:pctHeight>0</wp14:pctHeight>
+                </wp14:sizeRelV>
               </wp:anchor>
             </w:drawing>
           </mc:Choice>
           <mc:Fallback>
             <w:pict>
-              <v:shape w14:anchorId="041F54BA" id="_x0000_s1058" type="#_x0000_t202" alt="Text Box 1" style="position:absolute;margin-left:257pt;margin-top:138.6pt;width:4in;height:84.25pt;z-index:251660288;visibility:visible;mso-wrap-style:square;mso-wrap-distance-left:0;mso-wrap-distance-top:0;mso-wrap-distance-right:0;mso-wrap-distance-bottom:0;mso-position-horizontal:absolute;mso-position-horizontal-relative:page;mso-position-vertical:absolute;mso-position-vertical-relative:page;v-text-anchor:top" o:gfxdata="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" filled="f" stroked="f" strokeweight="1pt">
+              <v:shape w14:anchorId="041F54BA" id="_x0000_s1058" type="#_x0000_t202" alt="Text Box 1" style="position:absolute;margin-left:257pt;margin-top:138.6pt;width:4in;height:84.25pt;z-index:251660288;visibility:visible;mso-wrap-style:square;mso-height-percent:0;mso-wrap-distance-left:0;mso-wrap-distance-top:0;mso-wrap-distance-right:0;mso-wrap-distance-bottom:0;mso-position-horizontal:absolute;mso-position-horizontal-relative:page;mso-position-vertical:absolute;mso-position-vertical-relative:page;mso-height-percent:0;mso-height-relative:margin;v-text-anchor:top" o:gfxdata="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" filled="f" stroked="f" strokeweight="1pt">
                 <v:stroke miterlimit="4"/>
                 <v:textbox inset="0,0,0,0">
                   <w:txbxContent>
@@ -2542,7 +2555,7 @@
                       <w:pPr>
                         <w:pStyle w:val="NoSpacing"/>
                         <w:rPr>
-                          <w:rFonts w:ascii="Calibri Light" w:eastAsia="Calibri Light" w:hAnsi="Calibri Light" w:cs="Calibri Light"/>
+                          <w:rFonts w:ascii="Calibri Light" w:hAnsi="Calibri Light"/>
                           <w:color w:val="262626"/>
                           <w:sz w:val="72"/>
                           <w:szCs w:val="72"/>
@@ -2562,11 +2575,21 @@
                     </w:p>
                     <w:p>
                       <w:pPr>
+                        <w:pStyle w:val="NoSpacing"/>
+                        <w:rPr>
+                          <w:rFonts w:ascii="Calibri Light" w:eastAsia="Calibri Light" w:hAnsi="Calibri Light" w:cs="Calibri Light"/>
+                          <w:color w:val="262626"/>
+                          <w:sz w:val="72"/>
+                          <w:szCs w:val="72"/>
+                          <w:u w:color="262626"/>
+                        </w:rPr>
+                      </w:pPr>
+                    </w:p>
+                    <w:p>
+                      <w:pPr>
                         <w:pStyle w:val="Body"/>
                         <w:spacing w:before="120"/>
                       </w:pPr>
-                      <w:bookmarkStart w:id="1" w:name="_GoBack"/>
-                      <w:bookmarkEnd w:id="1"/>
                     </w:p>
                   </w:txbxContent>
                 </v:textbox>
@@ -2595,8 +2618,83 @@
     <w:p>
       <w:pPr>
         <w:pStyle w:val="Body"/>
+        <w:jc w:val="center"/>
         <w:rPr>
           <w:rFonts w:ascii="Helvetica" w:hAnsi="Helvetica"/>
+          <w:b/>
+          <w:bCs/>
+          <w:sz w:val="48"/>
+          <w:szCs w:val="48"/>
+          <w:u w:val="single"/>
+        </w:rPr>
+      </w:pPr>
+      <w:r>
+        <w:rPr>
+          <w:rFonts w:ascii="Times New Roman" w:hAnsi="Times New Roman" w:cs="Times New Roman"/>
+          <w:b/>
+          <w:bCs/>
+          <w:sz w:val="48"/>
+          <w:szCs w:val="48"/>
+          <w:u w:val="single"/>
+          <w:lang w:val="en-US"/>
+        </w:rPr>
+        <w:lastRenderedPageBreak/>
+        <w:t xml:space="preserve">AR </w:t>
+      </w:r>
+      <w:r>
+        <w:rPr>
+          <w:rFonts w:ascii="Times New Roman" w:hAnsi="Times New Roman" w:cs="Times New Roman"/>
+          <w:b/>
+          <w:bCs/>
+          <w:sz w:val="48"/>
+          <w:szCs w:val="48"/>
+          <w:u w:val="single"/>
+        </w:rPr>
+        <w:t>– VR PaaS</w:t>
+      </w:r>
+    </w:p>
+    <w:p>
+      <w:pPr>
+        <w:pStyle w:val="Body"/>
+        <w:jc w:val="center"/>
+        <w:rPr>
+          <w:rFonts w:ascii="Times New Roman" w:hAnsi="Times New Roman" w:cs="Times New Roman"/>
+          <w:b/>
+          <w:bCs/>
+          <w:sz w:val="36"/>
+          <w:szCs w:val="36"/>
+          <w:lang w:val="en-US"/>
+        </w:rPr>
+      </w:pPr>
+      <w:r>
+        <w:rPr>
+          <w:rFonts w:ascii="Times New Roman" w:hAnsi="Times New Roman" w:cs="Times New Roman"/>
+          <w:b/>
+          <w:bCs/>
+          <w:sz w:val="36"/>
+          <w:szCs w:val="36"/>
+          <w:lang w:val="en-US"/>
+        </w:rPr>
+        <w:t xml:space="preserve">Team </w:t>
+      </w:r>
+      <w:r>
+        <w:rPr>
+          <w:rFonts w:ascii="Times New Roman" w:hAnsi="Times New Roman" w:cs="Times New Roman"/>
+          <w:b/>
+          <w:bCs/>
+          <w:sz w:val="36"/>
+          <w:szCs w:val="36"/>
+          <w:lang w:val="en-US"/>
+        </w:rPr>
+        <w:t>LOCALHOST</w:t>
+      </w:r>
+    </w:p>
+    <w:p>
+      <w:pPr>
+        <w:pStyle w:val="Body"/>
+        <w:jc w:val="center"/>
+        <w:rPr>
+          <w:rFonts w:ascii="Helvetica" w:eastAsia="Helvetica" w:hAnsi="Helvetica" w:cs="Helvetica"/>
           <w:b/>
           <w:bCs/>
           <w:sz w:val="32"/>
@@ -2604,6 +2702,138 @@
         </w:rPr>
       </w:pPr>
       <w:r>
+        <w:rPr>
+          <w:rStyle w:val="Hyperlink"/>
+          <w:sz w:val="28"/>
+          <w:szCs w:val="28"/>
+          <w:u w:val="none"/>
+        </w:rPr>
+        <w:t xml:space="preserve">GitHub: </w:t>
+      </w:r>
+      <w:hyperlink r:id="rId6" w:history="1">
+        <w:r>
+          <w:rPr>
+            <w:rStyle w:val="Hyperlink"/>
+            <w:sz w:val="28"/>
+            <w:szCs w:val="28"/>
+            <w:u w:val="none"/>
+          </w:rPr>
+          <w:t>https://github.com/adityakumaar/Agile-AR-VR-PaaS</w:t>
+        </w:r>
+      </w:hyperlink>
+    </w:p>
+    <w:p>
+      <w:pPr>
+        <w:pStyle w:val="Body"/>
+        <w:jc w:val="center"/>
+        <w:rPr>
+          <w:rFonts w:ascii="Times New Roman" w:eastAsia="Helvetica" w:hAnsi="Times New Roman" w:cs="Times New Roman"/>
+          <w:b/>
+          <w:bCs/>
+          <w:sz w:val="32"/>
+          <w:szCs w:val="32"/>
+        </w:rPr>
+      </w:pPr>
+    </w:p>
+    <w:p>
+      <w:pPr>
+        <w:pStyle w:val="Body"/>
+        <w:jc w:val="center"/>
+        <w:rPr>
+          <w:rFonts w:ascii="Times New Roman" w:eastAsia="Helvetica" w:hAnsi="Times New Roman" w:cs="Times New Roman"/>
+          <w:b/>
+          <w:bCs/>
+          <w:sz w:val="32"/>
+          <w:szCs w:val="32"/>
+        </w:rPr>
+      </w:pPr>
+      <w:bookmarkStart w:id="0" w:name="_GoBack"/>
+      <w:bookmarkEnd w:id="0"/>
+    </w:p>
+    <w:p>
+      <w:pPr>
+        <w:pStyle w:val="Body"/>
+        <w:jc w:val="center"/>
+        <w:rPr>
+          <w:rFonts w:ascii="Times New Roman" w:eastAsia="Helvetica" w:hAnsi="Times New Roman" w:cs="Times New Roman"/>
+          <w:b/>
+          <w:bCs/>
+          <w:sz w:val="32"/>
+          <w:szCs w:val="32"/>
+        </w:rPr>
+      </w:pPr>
+      <w:r>
+        <w:rPr>
+          <w:rFonts w:ascii="Times New Roman" w:eastAsia="Helvetica" w:hAnsi="Times New Roman" w:cs="Times New Roman"/>
+          <w:b/>
+          <w:bCs/>
+          <w:sz w:val="32"/>
+          <w:szCs w:val="32"/>
+        </w:rPr>
+        <w:t>SUBMITTED TO:</w:t>
+      </w:r>
+    </w:p>
+    <w:p>
+      <w:pPr>
+        <w:pStyle w:val="Body"/>
+        <w:jc w:val="center"/>
+        <w:rPr>
+          <w:rFonts w:ascii="Times New Roman" w:eastAsia="Helvetica" w:hAnsi="Times New Roman" w:cs="Times New Roman"/>
+          <w:b/>
+          <w:bCs/>
+          <w:sz w:val="32"/>
+          <w:szCs w:val="32"/>
+        </w:rPr>
+      </w:pPr>
+      <w:proofErr w:type="spellStart"/>
+      <w:r>
+        <w:rPr>
+          <w:rFonts w:ascii="Times New Roman" w:eastAsia="Helvetica" w:hAnsi="Times New Roman" w:cs="Times New Roman"/>
+          <w:b/>
+          <w:bCs/>
+          <w:sz w:val="32"/>
+          <w:szCs w:val="32"/>
+        </w:rPr>
+        <w:t>Dr.</w:t>
+      </w:r>
+      <w:proofErr w:type="spellEnd"/>
+      <w:r>
+        <w:rPr>
+          <w:rFonts w:ascii="Times New Roman" w:eastAsia="Helvetica" w:hAnsi="Times New Roman" w:cs="Times New Roman"/>
+          <w:b/>
+          <w:bCs/>
+          <w:sz w:val="32"/>
+          <w:szCs w:val="32"/>
+        </w:rPr>
+        <w:t xml:space="preserve"> DURGANSH SHARMA</w:t>
+      </w:r>
+    </w:p>
+    <w:p>
+      <w:pPr>
+        <w:pStyle w:val="Body"/>
+        <w:jc w:val="center"/>
+        <w:rPr>
+          <w:rFonts w:ascii="Times New Roman" w:eastAsia="Helvetica" w:hAnsi="Times New Roman" w:cs="Times New Roman"/>
+          <w:b/>
+          <w:bCs/>
+          <w:sz w:val="32"/>
+          <w:szCs w:val="32"/>
+        </w:rPr>
+      </w:pPr>
+      <w:r>
+        <w:rPr>
+          <w:rFonts w:ascii="Times New Roman" w:eastAsia="Helvetica" w:hAnsi="Times New Roman" w:cs="Times New Roman"/>
+          <w:b/>
+          <w:bCs/>
+          <w:sz w:val="32"/>
+          <w:szCs w:val="32"/>
+        </w:rPr>
+        <w:t>Assistant Professor (SS) Department Of Computer Application</w:t>
+      </w:r>
+    </w:p>
+    <w:p>
+      <w:pPr>
+        <w:pStyle w:val="Body"/>
         <w:rPr>
           <w:rFonts w:ascii="Helvetica" w:hAnsi="Helvetica"/>
           <w:b/>
@@ -2612,64 +2842,11 @@
           <w:szCs w:val="32"/>
           <w:lang w:val="en-US"/>
         </w:rPr>
-        <w:lastRenderedPageBreak/>
-        <w:t xml:space="preserve">Project Title: AR </w:t>
-      </w:r>
-      <w:r>
-        <w:rPr>
-          <w:rFonts w:ascii="Helvetica" w:hAnsi="Helvetica"/>
-          <w:b/>
-          <w:bCs/>
-          <w:sz w:val="32"/>
-          <w:szCs w:val="32"/>
-        </w:rPr>
-        <w:t>– VR PaaS</w:t>
-      </w:r>
+      </w:pPr>
     </w:p>
     <w:p>
       <w:pPr>
         <w:pStyle w:val="Body"/>
-        <w:rPr>
-          <w:rFonts w:ascii="Helvetica" w:eastAsia="Helvetica" w:hAnsi="Helvetica" w:cs="Helvetica"/>
-          <w:b/>
-          <w:bCs/>
-          <w:sz w:val="32"/>
-          <w:szCs w:val="32"/>
-        </w:rPr>
-      </w:pPr>
-      <w:r>
-        <w:rPr>
-          <w:rFonts w:ascii="Helvetica" w:hAnsi="Helvetica"/>
-          <w:b/>
-          <w:bCs/>
-          <w:sz w:val="32"/>
-          <w:szCs w:val="32"/>
-        </w:rPr>
-        <w:t xml:space="preserve">GitHub Repository: </w:t>
-      </w:r>
-      <w:hyperlink r:id="rId6" w:history="1">
-        <w:r>
-          <w:rPr>
-            <w:rStyle w:val="Hyperlink"/>
-            <w:sz w:val="28"/>
-            <w:szCs w:val="28"/>
-          </w:rPr>
-          <w:t>https://github.com/adityakumaar/Agile-AR-VR-PaaS</w:t>
-        </w:r>
-      </w:hyperlink>
-    </w:p>
-    <w:p>
-      <w:pPr>
-        <w:pStyle w:val="Body"/>
-        <w:rPr>
-          <w:rFonts w:ascii="Helvetica" w:eastAsia="Helvetica" w:hAnsi="Helvetica" w:cs="Helvetica"/>
-          <w:b/>
-          <w:bCs/>
-          <w:sz w:val="32"/>
-          <w:szCs w:val="32"/>
-        </w:rPr>
-      </w:pPr>
-      <w:r>
         <w:rPr>
           <w:rFonts w:ascii="Helvetica" w:hAnsi="Helvetica"/>
           <w:b/>
@@ -2678,8 +2855,33 @@
           <w:szCs w:val="32"/>
           <w:lang w:val="en-US"/>
         </w:rPr>
-        <w:t>Group Name: LOCALHOST</w:t>
-      </w:r>
+      </w:pPr>
+    </w:p>
+    <w:p>
+      <w:pPr>
+        <w:pStyle w:val="Body"/>
+        <w:rPr>
+          <w:rFonts w:ascii="Helvetica" w:hAnsi="Helvetica"/>
+          <w:b/>
+          <w:bCs/>
+          <w:sz w:val="32"/>
+          <w:szCs w:val="32"/>
+          <w:lang w:val="en-US"/>
+        </w:rPr>
+      </w:pPr>
+    </w:p>
+    <w:p>
+      <w:pPr>
+        <w:pStyle w:val="Body"/>
+        <w:rPr>
+          <w:rFonts w:ascii="Helvetica" w:hAnsi="Helvetica"/>
+          <w:b/>
+          <w:bCs/>
+          <w:sz w:val="32"/>
+          <w:szCs w:val="32"/>
+          <w:lang w:val="en-US"/>
+        </w:rPr>
+      </w:pPr>
     </w:p>
     <w:p>
       <w:pPr>
@@ -3614,128 +3816,15 @@
         </w:rPr>
       </w:pPr>
     </w:p>
-    <w:p>
-      <w:pPr>
-        <w:pStyle w:val="Body"/>
-        <w:rPr>
-          <w:rFonts w:ascii="Helvetica" w:eastAsia="Helvetica" w:hAnsi="Helvetica" w:cs="Helvetica"/>
-          <w:b/>
-          <w:bCs/>
-        </w:rPr>
-      </w:pPr>
-    </w:p>
-    <w:p>
-      <w:pPr>
-        <w:pStyle w:val="Body"/>
-        <w:rPr>
-          <w:rFonts w:ascii="Helvetica" w:eastAsia="Helvetica" w:hAnsi="Helvetica" w:cs="Helvetica"/>
-          <w:b/>
-          <w:bCs/>
-        </w:rPr>
-      </w:pPr>
-    </w:p>
-    <w:p>
-      <w:pPr>
-        <w:pStyle w:val="Body"/>
-        <w:rPr>
-          <w:rFonts w:ascii="Helvetica" w:eastAsia="Helvetica" w:hAnsi="Helvetica" w:cs="Helvetica"/>
-          <w:b/>
-          <w:bCs/>
-        </w:rPr>
-      </w:pPr>
-    </w:p>
-    <w:p>
-      <w:pPr>
-        <w:pStyle w:val="Body"/>
-        <w:rPr>
-          <w:rFonts w:ascii="Helvetica" w:eastAsia="Helvetica" w:hAnsi="Helvetica" w:cs="Helvetica"/>
-          <w:b/>
-          <w:bCs/>
-        </w:rPr>
-      </w:pPr>
-    </w:p>
-    <w:p>
-      <w:pPr>
-        <w:pStyle w:val="Body"/>
-        <w:rPr>
-          <w:rFonts w:ascii="Helvetica" w:eastAsia="Helvetica" w:hAnsi="Helvetica" w:cs="Helvetica"/>
-          <w:b/>
-          <w:bCs/>
-        </w:rPr>
-      </w:pPr>
-    </w:p>
-    <w:p>
-      <w:pPr>
-        <w:pStyle w:val="Body"/>
-        <w:rPr>
-          <w:rFonts w:ascii="Helvetica" w:eastAsia="Helvetica" w:hAnsi="Helvetica" w:cs="Helvetica"/>
-          <w:b/>
-          <w:bCs/>
-        </w:rPr>
-      </w:pPr>
-    </w:p>
-    <w:p>
-      <w:pPr>
-        <w:pStyle w:val="Body"/>
-        <w:rPr>
-          <w:rFonts w:ascii="Helvetica" w:eastAsia="Helvetica" w:hAnsi="Helvetica" w:cs="Helvetica"/>
-          <w:b/>
-          <w:bCs/>
-        </w:rPr>
-      </w:pPr>
-    </w:p>
-    <w:p>
-      <w:pPr>
-        <w:pStyle w:val="Body"/>
-        <w:rPr>
-          <w:rFonts w:ascii="Helvetica" w:eastAsia="Helvetica" w:hAnsi="Helvetica" w:cs="Helvetica"/>
-          <w:b/>
-          <w:bCs/>
-        </w:rPr>
-      </w:pPr>
-    </w:p>
-    <w:p>
-      <w:pPr>
-        <w:pStyle w:val="Body"/>
-        <w:rPr>
-          <w:rFonts w:ascii="Helvetica" w:eastAsia="Helvetica" w:hAnsi="Helvetica" w:cs="Helvetica"/>
-          <w:b/>
-          <w:bCs/>
-        </w:rPr>
-      </w:pPr>
-    </w:p>
-    <w:p>
-      <w:pPr>
-        <w:pStyle w:val="Body"/>
-        <w:rPr>
-          <w:rFonts w:ascii="Helvetica" w:eastAsia="Helvetica" w:hAnsi="Helvetica" w:cs="Helvetica"/>
-          <w:b/>
-          <w:bCs/>
-        </w:rPr>
-      </w:pPr>
-    </w:p>
-    <w:p>
-      <w:pPr>
-        <w:pStyle w:val="Body"/>
-        <w:rPr>
-          <w:rFonts w:ascii="Helvetica" w:eastAsia="Helvetica" w:hAnsi="Helvetica" w:cs="Helvetica"/>
-          <w:b/>
-          <w:bCs/>
-        </w:rPr>
-      </w:pPr>
-    </w:p>
-    <w:p>
-      <w:pPr>
-        <w:pStyle w:val="Body"/>
-        <w:rPr>
-          <w:rFonts w:ascii="Helvetica" w:eastAsia="Helvetica" w:hAnsi="Helvetica" w:cs="Helvetica"/>
-          <w:b/>
-          <w:bCs/>
-        </w:rPr>
-      </w:pPr>
-    </w:p>
     <w:sdt>
       <w:sdtPr>
+        <w:rPr>
+          <w:rFonts w:ascii="Times New Roman" w:hAnsi="Times New Roman" w:cs="Times New Roman"/>
+          <w:color w:val="auto"/>
+          <w:sz w:val="24"/>
+          <w:szCs w:val="24"/>
+          <w:lang w:eastAsia="en-US"/>
+        </w:rPr>
         <w:id w:val="-1315797810"/>
         <w:docPartObj>
           <w:docPartGallery w:val="Table of Contents"/>
@@ -3744,14 +3833,9 @@
       </w:sdtPr>
       <w:sdtEndPr>
         <w:rPr>
-          <w:rFonts w:ascii="Times New Roman" w:hAnsi="Times New Roman" w:cs="Times New Roman"/>
           <w:b/>
           <w:bCs/>
           <w:noProof/>
-          <w:color w:val="auto"/>
-          <w:sz w:val="24"/>
-          <w:szCs w:val="24"/>
-          <w:lang w:eastAsia="en-US"/>
         </w:rPr>
       </w:sdtEndPr>
       <w:sdtContent>
@@ -3798,7 +3882,7 @@
             </w:rPr>
             <w:fldChar w:fldCharType="separate"/>
           </w:r>
-          <w:hyperlink w:anchor="_Toc35940744" w:history="1">
+          <w:hyperlink w:anchor="_Toc35941150" w:history="1">
             <w:r>
               <w:rPr>
                 <w:rStyle w:val="Hyperlink"/>
@@ -3853,7 +3937,7 @@
                 <w:noProof/>
                 <w:webHidden/>
               </w:rPr>
-              <w:instrText xml:space="preserve"> PAGEREF _Toc35940744 \h </w:instrText>
+              <w:instrText xml:space="preserve"> PAGEREF _Toc35941150 \h </w:instrText>
             </w:r>
             <w:r>
               <w:rPr>
@@ -3895,7 +3979,7 @@
               <w:lang w:val="en-IN"/>
             </w:rPr>
           </w:pPr>
-          <w:hyperlink w:anchor="_Toc35940745" w:history="1">
+          <w:hyperlink w:anchor="_Toc35941151" w:history="1">
             <w:r>
               <w:rPr>
                 <w:rStyle w:val="Hyperlink"/>
@@ -3940,7 +4024,7 @@
                 <w:noProof/>
                 <w:webHidden/>
               </w:rPr>
-              <w:instrText xml:space="preserve"> PAGEREF _Toc35940745 \h </w:instrText>
+              <w:instrText xml:space="preserve"> PAGEREF _Toc35941151 \h </w:instrText>
             </w:r>
             <w:r>
               <w:rPr>
@@ -3982,7 +4066,7 @@
               <w:lang w:val="en-IN"/>
             </w:rPr>
           </w:pPr>
-          <w:hyperlink w:anchor="_Toc35940746" w:history="1">
+          <w:hyperlink w:anchor="_Toc35941152" w:history="1">
             <w:r>
               <w:rPr>
                 <w:rStyle w:val="Hyperlink"/>
@@ -4018,7 +4102,7 @@
                 <w:noProof/>
                 <w:webHidden/>
               </w:rPr>
-              <w:instrText xml:space="preserve"> PAGEREF _Toc35940746 \h </w:instrText>
+              <w:instrText xml:space="preserve"> PAGEREF _Toc35941152 \h </w:instrText>
             </w:r>
             <w:r>
               <w:rPr>
@@ -4060,7 +4144,7 @@
               <w:lang w:val="en-IN"/>
             </w:rPr>
           </w:pPr>
-          <w:hyperlink w:anchor="_Toc35940747" w:history="1">
+          <w:hyperlink w:anchor="_Toc35941153" w:history="1">
             <w:r>
               <w:rPr>
                 <w:rStyle w:val="Hyperlink"/>
@@ -4105,7 +4189,7 @@
                 <w:noProof/>
                 <w:webHidden/>
               </w:rPr>
-              <w:instrText xml:space="preserve"> PAGEREF _Toc35940747 \h </w:instrText>
+              <w:instrText xml:space="preserve"> PAGEREF _Toc35941153 \h </w:instrText>
             </w:r>
             <w:r>
               <w:rPr>
@@ -4143,10 +4227,15 @@
               <w:tab w:val="right" w:leader="dot" w:pos="9350"/>
             </w:tabs>
             <w:rPr>
+              <w:rFonts w:asciiTheme="minorHAnsi" w:eastAsiaTheme="minorEastAsia" w:hAnsiTheme="minorHAnsi" w:cstheme="minorBidi"/>
               <w:noProof/>
+              <w:sz w:val="22"/>
+              <w:szCs w:val="22"/>
+              <w:bdr w:val="none" w:sz="0" w:space="0" w:color="auto"/>
+              <w:lang w:val="en-IN" w:eastAsia="en-IN"/>
             </w:rPr>
           </w:pPr>
-          <w:hyperlink w:anchor="_Toc35940748" w:history="1">
+          <w:hyperlink w:anchor="_Toc35941154" w:history="1">
             <w:r>
               <w:rPr>
                 <w:rStyle w:val="Hyperlink"/>
@@ -4173,7 +4262,7 @@
                 <w:noProof/>
                 <w:webHidden/>
               </w:rPr>
-              <w:instrText xml:space="preserve"> PAGEREF _Toc35940748 \h </w:instrText>
+              <w:instrText xml:space="preserve"> PAGEREF _Toc35941154 \h </w:instrText>
             </w:r>
             <w:r>
               <w:rPr>
@@ -4211,10 +4300,15 @@
               <w:tab w:val="right" w:leader="dot" w:pos="9350"/>
             </w:tabs>
             <w:rPr>
+              <w:rFonts w:asciiTheme="minorHAnsi" w:eastAsiaTheme="minorEastAsia" w:hAnsiTheme="minorHAnsi" w:cstheme="minorBidi"/>
               <w:noProof/>
+              <w:sz w:val="22"/>
+              <w:szCs w:val="22"/>
+              <w:bdr w:val="none" w:sz="0" w:space="0" w:color="auto"/>
+              <w:lang w:val="en-IN" w:eastAsia="en-IN"/>
             </w:rPr>
           </w:pPr>
-          <w:hyperlink w:anchor="_Toc35940749" w:history="1">
+          <w:hyperlink w:anchor="_Toc35941155" w:history="1">
             <w:r>
               <w:rPr>
                 <w:rStyle w:val="Hyperlink"/>
@@ -4241,7 +4335,7 @@
                 <w:noProof/>
                 <w:webHidden/>
               </w:rPr>
-              <w:instrText xml:space="preserve"> PAGEREF _Toc35940749 \h </w:instrText>
+              <w:instrText xml:space="preserve"> PAGEREF _Toc35941155 \h </w:instrText>
             </w:r>
             <w:r>
               <w:rPr>
@@ -4279,10 +4373,15 @@
               <w:tab w:val="right" w:leader="dot" w:pos="9350"/>
             </w:tabs>
             <w:rPr>
+              <w:rFonts w:asciiTheme="minorHAnsi" w:eastAsiaTheme="minorEastAsia" w:hAnsiTheme="minorHAnsi" w:cstheme="minorBidi"/>
               <w:noProof/>
+              <w:sz w:val="22"/>
+              <w:szCs w:val="22"/>
+              <w:bdr w:val="none" w:sz="0" w:space="0" w:color="auto"/>
+              <w:lang w:val="en-IN" w:eastAsia="en-IN"/>
             </w:rPr>
           </w:pPr>
-          <w:hyperlink w:anchor="_Toc35940750" w:history="1">
+          <w:hyperlink w:anchor="_Toc35941156" w:history="1">
             <w:r>
               <w:rPr>
                 <w:rStyle w:val="Hyperlink"/>
@@ -4309,7 +4408,7 @@
                 <w:noProof/>
                 <w:webHidden/>
               </w:rPr>
-              <w:instrText xml:space="preserve"> PAGEREF _Toc35940750 \h </w:instrText>
+              <w:instrText xml:space="preserve"> PAGEREF _Toc35941156 \h </w:instrText>
             </w:r>
             <w:r>
               <w:rPr>
@@ -4351,7 +4450,7 @@
               <w:lang w:val="en-IN"/>
             </w:rPr>
           </w:pPr>
-          <w:hyperlink w:anchor="_Toc35940751" w:history="1">
+          <w:hyperlink w:anchor="_Toc35941157" w:history="1">
             <w:r>
               <w:rPr>
                 <w:rStyle w:val="Hyperlink"/>
@@ -4378,7 +4477,7 @@
                 <w:noProof/>
                 <w:webHidden/>
               </w:rPr>
-              <w:instrText xml:space="preserve"> PAGEREF _Toc35940751 \h </w:instrText>
+              <w:instrText xml:space="preserve"> PAGEREF _Toc35941157 \h </w:instrText>
             </w:r>
             <w:r>
               <w:rPr>
@@ -4420,7 +4519,7 @@
               <w:lang w:val="en-IN"/>
             </w:rPr>
           </w:pPr>
-          <w:hyperlink w:anchor="_Toc35940752" w:history="1">
+          <w:hyperlink w:anchor="_Toc35941158" w:history="1">
             <w:r>
               <w:rPr>
                 <w:rStyle w:val="Hyperlink"/>
@@ -4448,7 +4547,7 @@
                 <w:noProof/>
                 <w:webHidden/>
               </w:rPr>
-              <w:instrText xml:space="preserve"> PAGEREF _Toc35940752 \h </w:instrText>
+              <w:instrText xml:space="preserve"> PAGEREF _Toc35941158 \h </w:instrText>
             </w:r>
             <w:r>
               <w:rPr>
@@ -4490,7 +4589,7 @@
               <w:lang w:val="en-IN"/>
             </w:rPr>
           </w:pPr>
-          <w:hyperlink w:anchor="_Toc35940753" w:history="1">
+          <w:hyperlink w:anchor="_Toc35941159" w:history="1">
             <w:r>
               <w:rPr>
                 <w:rStyle w:val="Hyperlink"/>
@@ -4519,7 +4618,7 @@
                 <w:noProof/>
                 <w:webHidden/>
               </w:rPr>
-              <w:instrText xml:space="preserve"> PAGEREF _Toc35940753 \h </w:instrText>
+              <w:instrText xml:space="preserve"> PAGEREF _Toc35941159 \h </w:instrText>
             </w:r>
             <w:r>
               <w:rPr>
@@ -4561,7 +4660,7 @@
               <w:lang w:val="en-IN"/>
             </w:rPr>
           </w:pPr>
-          <w:hyperlink w:anchor="_Toc35940754" w:history="1">
+          <w:hyperlink w:anchor="_Toc35941160" w:history="1">
             <w:r>
               <w:rPr>
                 <w:rStyle w:val="Hyperlink"/>
@@ -4569,7 +4668,7 @@
                 <w:bCs/>
                 <w:noProof/>
               </w:rPr>
-              <w:t>3.7 Data flow diagram (DfD)</w:t>
+              <w:t>3.7 Data flow diagram (DFD)</w:t>
             </w:r>
             <w:r>
               <w:rPr>
@@ -4590,7 +4689,7 @@
                 <w:noProof/>
                 <w:webHidden/>
               </w:rPr>
-              <w:instrText xml:space="preserve"> PAGEREF _Toc35940754 \h </w:instrText>
+              <w:instrText xml:space="preserve"> PAGEREF _Toc35941160 \h </w:instrText>
             </w:r>
             <w:r>
               <w:rPr>
@@ -4632,7 +4731,7 @@
               <w:lang w:val="en-IN"/>
             </w:rPr>
           </w:pPr>
-          <w:hyperlink w:anchor="_Toc35940755" w:history="1">
+          <w:hyperlink w:anchor="_Toc35941161" w:history="1">
             <w:r>
               <w:rPr>
                 <w:rStyle w:val="Hyperlink"/>
@@ -4668,7 +4767,7 @@
                 <w:noProof/>
                 <w:webHidden/>
               </w:rPr>
-              <w:instrText xml:space="preserve"> PAGEREF _Toc35940755 \h </w:instrText>
+              <w:instrText xml:space="preserve"> PAGEREF _Toc35941161 \h </w:instrText>
             </w:r>
             <w:r>
               <w:rPr>
@@ -4688,7 +4787,7 @@
                 <w:noProof/>
                 <w:webHidden/>
               </w:rPr>
-              <w:t>16</w:t>
+              <w:t>15</w:t>
             </w:r>
             <w:r>
               <w:rPr>
@@ -4710,7 +4809,7 @@
               <w:lang w:val="en-IN"/>
             </w:rPr>
           </w:pPr>
-          <w:hyperlink w:anchor="_Toc35940756" w:history="1">
+          <w:hyperlink w:anchor="_Toc35941162" w:history="1">
             <w:r>
               <w:rPr>
                 <w:rStyle w:val="Hyperlink"/>
@@ -4723,7 +4822,6 @@
             <w:r>
               <w:rPr>
                 <w:rStyle w:val="Hyperlink"/>
-                <w:b/>
                 <w:noProof/>
               </w:rPr>
               <w:t>Program Evaluation and Review Technique</w:t>
@@ -4747,7 +4845,7 @@
                 <w:noProof/>
                 <w:webHidden/>
               </w:rPr>
-              <w:instrText xml:space="preserve"> PAGEREF _Toc35940756 \h </w:instrText>
+              <w:instrText xml:space="preserve"> PAGEREF _Toc35941162 \h </w:instrText>
             </w:r>
             <w:r>
               <w:rPr>
@@ -4767,7 +4865,7 @@
                 <w:noProof/>
                 <w:webHidden/>
               </w:rPr>
-              <w:t>17</w:t>
+              <w:t>16</w:t>
             </w:r>
             <w:r>
               <w:rPr>
@@ -4875,10 +4973,10 @@
           <w:numId w:val="2"/>
         </w:numPr>
       </w:pPr>
-      <w:bookmarkStart w:id="2" w:name="ABSTRACT"/>
-      <w:bookmarkStart w:id="3" w:name="_Toc35902817"/>
-      <w:bookmarkStart w:id="4" w:name="_Toc35940744"/>
-      <w:bookmarkEnd w:id="2"/>
+      <w:bookmarkStart w:id="1" w:name="ABSTRACT"/>
+      <w:bookmarkStart w:id="2" w:name="_Toc35902817"/>
+      <w:bookmarkStart w:id="3" w:name="_Toc35941150"/>
+      <w:bookmarkEnd w:id="1"/>
       <w:r>
         <w:rPr>
           <w:rFonts w:eastAsia="Arial Unicode MS" w:cs="Arial Unicode MS"/>
@@ -4892,8 +4990,8 @@
         </w:rPr>
         <w:t>BSTRACT</w:t>
       </w:r>
+      <w:bookmarkEnd w:id="2"/>
       <w:bookmarkEnd w:id="3"/>
-      <w:bookmarkEnd w:id="4"/>
     </w:p>
     <w:p>
       <w:pPr>
@@ -5068,15 +5166,15 @@
           <w:numId w:val="3"/>
         </w:numPr>
       </w:pPr>
-      <w:bookmarkStart w:id="5" w:name="Introduction"/>
-      <w:bookmarkStart w:id="6" w:name="_Toc35902818"/>
-      <w:bookmarkStart w:id="7" w:name="_Toc35940745"/>
+      <w:bookmarkStart w:id="4" w:name="Introduction"/>
+      <w:bookmarkStart w:id="5" w:name="_Toc35902818"/>
+      <w:bookmarkStart w:id="6" w:name="_Toc35941151"/>
+      <w:bookmarkEnd w:id="4"/>
+      <w:r>
+        <w:t>Introduction</w:t>
+      </w:r>
       <w:bookmarkEnd w:id="5"/>
-      <w:r>
-        <w:t>Introduction</w:t>
-      </w:r>
       <w:bookmarkEnd w:id="6"/>
-      <w:bookmarkEnd w:id="7"/>
     </w:p>
     <w:p>
       <w:pPr>
@@ -5295,9 +5393,9 @@
           <w:numId w:val="3"/>
         </w:numPr>
       </w:pPr>
-      <w:bookmarkStart w:id="8" w:name="_Toc35902819"/>
-      <w:bookmarkStart w:id="9" w:name="ManifestosForAgileSoftwareDevelopment"/>
-      <w:bookmarkStart w:id="10" w:name="_Toc35940746"/>
+      <w:bookmarkStart w:id="7" w:name="_Toc35902819"/>
+      <w:bookmarkStart w:id="8" w:name="ManifestosForAgileSoftwareDevelopment"/>
+      <w:bookmarkStart w:id="9" w:name="_Toc35941152"/>
       <w:r>
         <w:rPr>
           <w:shd w:val="clear" w:color="auto" w:fill="FFFFFF"/>
@@ -5305,10 +5403,10 @@
         </w:rPr>
         <w:t>Manifestos for Agile Software Development</w:t>
       </w:r>
-      <w:bookmarkEnd w:id="8"/>
-      <w:bookmarkEnd w:id="10"/>
-    </w:p>
-    <w:bookmarkEnd w:id="9"/>
+      <w:bookmarkEnd w:id="7"/>
+      <w:bookmarkEnd w:id="9"/>
+    </w:p>
+    <w:bookmarkEnd w:id="8"/>
     <w:p>
       <w:pPr>
         <w:pStyle w:val="Body"/>
@@ -5447,93 +5545,93 @@
           <w:lang w:val="en-US"/>
         </w:rPr>
       </w:pPr>
-      <w:bookmarkStart w:id="11" w:name="Methodology"/>
+      <w:bookmarkStart w:id="10" w:name="Methodology"/>
+      <w:bookmarkEnd w:id="10"/>
+      <w:r>
+        <w:rPr>
+          <w:lang w:val="en-US"/>
+        </w:rPr>
+        <w:t xml:space="preserve"> </w:t>
+      </w:r>
+      <w:bookmarkStart w:id="11" w:name="_Toc35902820"/>
+      <w:bookmarkStart w:id="12" w:name="_Toc35941153"/>
+      <w:r>
+        <w:rPr>
+          <w:lang w:val="en-US"/>
+        </w:rPr>
+        <w:t>Methodology</w:t>
+      </w:r>
       <w:bookmarkEnd w:id="11"/>
-      <w:r>
+      <w:bookmarkEnd w:id="12"/>
+    </w:p>
+    <w:p>
+      <w:pPr>
+        <w:pStyle w:val="Body"/>
         <w:rPr>
           <w:lang w:val="en-US"/>
         </w:rPr>
-        <w:t xml:space="preserve"> </w:t>
-      </w:r>
-      <w:bookmarkStart w:id="12" w:name="_Toc35902820"/>
-      <w:bookmarkStart w:id="13" w:name="_Toc35940747"/>
-      <w:r>
-        <w:rPr>
-          <w:lang w:val="en-US"/>
-        </w:rPr>
-        <w:t>Methodology</w:t>
-      </w:r>
-      <w:bookmarkEnd w:id="12"/>
+      </w:pPr>
+    </w:p>
+    <w:p>
+      <w:pPr>
+        <w:pStyle w:val="BodyA"/>
+        <w:rPr>
+          <w:rFonts w:ascii="Calibri" w:hAnsi="Calibri"/>
+        </w:rPr>
+      </w:pPr>
+      <w:r>
+        <w:rPr>
+          <w:rFonts w:ascii="Calibri" w:hAnsi="Calibri"/>
+        </w:rPr>
+        <w:t xml:space="preserve">Earlier in the 1990’s, when world was still adapting to computers, some few geniuses and other nerds came with the concept of Augmented Reality. A revolutionizing concept. For people who dreamed in living the matrix itself, AR opened a whole new world. Later, when VR touched the ground, opportunities grew up even more. Creation and manipulation had a whole new definition now. With the help of computers and AR-VR technologies, people no longer had to cap their imagination. But there was one little problem, i.e. </w:t>
+      </w:r>
+      <w:r>
+        <w:rPr>
+          <w:rFonts w:ascii="Calibri" w:hAnsi="Calibri"/>
+        </w:rPr>
+        <w:t>these</w:t>
+      </w:r>
+      <w:r>
+        <w:rPr>
+          <w:rFonts w:ascii="Calibri" w:hAnsi="Calibri"/>
+        </w:rPr>
+        <w:t xml:space="preserve"> technologies require the highest quality hardware to run effectively. And the worst part is, twenty years down the road and we still suffer with the same problem.</w:t>
+      </w:r>
+    </w:p>
+    <w:p>
+      <w:pPr>
+        <w:pStyle w:val="BodyA"/>
+        <w:rPr>
+          <w:rFonts w:ascii="Calibri" w:hAnsi="Calibri"/>
+        </w:rPr>
+      </w:pPr>
+    </w:p>
+    <w:p>
+      <w:pPr>
+        <w:pStyle w:val="BodyA"/>
+        <w:rPr>
+          <w:rFonts w:ascii="Calibri" w:hAnsi="Calibri"/>
+        </w:rPr>
+      </w:pPr>
+      <w:r>
+        <w:rPr>
+          <w:rFonts w:ascii="Calibri" w:hAnsi="Calibri"/>
+        </w:rPr>
+        <w:t>AR-VR surely is a fascinating field to be a part of, but its high-end requirements of hardware make it excessively expensive and, in some cases, inaccessible. In regards to this flaw, our team is creating an AR-VR platform where users will be entertained online using cloud services. The platform aims at bringing its users the best services of AR-VR whilst using cloud-based servers. This online platforms’ main purpose is to eliminate that ever existent flaw of excessive high requirements of hardware for AR-VR by shifting it all on cloud servers.</w:t>
+      </w:r>
+    </w:p>
+    <w:p/>
+    <w:p>
+      <w:pPr>
+        <w:pStyle w:val="Heading3"/>
+      </w:pPr>
+      <w:bookmarkStart w:id="13" w:name="_3.1_WHY_CLOUD?"/>
+      <w:bookmarkStart w:id="14" w:name="_Toc35941154"/>
       <w:bookmarkEnd w:id="13"/>
-    </w:p>
-    <w:p>
-      <w:pPr>
-        <w:pStyle w:val="Body"/>
-        <w:rPr>
-          <w:lang w:val="en-US"/>
-        </w:rPr>
-      </w:pPr>
-    </w:p>
-    <w:p>
-      <w:pPr>
-        <w:pStyle w:val="BodyA"/>
-        <w:rPr>
-          <w:rFonts w:ascii="Calibri" w:hAnsi="Calibri"/>
-        </w:rPr>
-      </w:pPr>
-      <w:r>
-        <w:rPr>
-          <w:rFonts w:ascii="Calibri" w:hAnsi="Calibri"/>
-        </w:rPr>
-        <w:t xml:space="preserve">Earlier in the 1990’s, when world was still adapting to computers, some few geniuses and other nerds came with the concept of Augmented Reality. A revolutionizing concept. For people who dreamed in living the matrix itself, AR opened a whole new world. Later, when VR touched the ground, opportunities grew up even more. Creation and manipulation had a whole new definition now. With the help of computers and AR-VR technologies, people no longer had to cap their imagination. But there was one little problem, i.e. </w:t>
-      </w:r>
-      <w:r>
-        <w:rPr>
-          <w:rFonts w:ascii="Calibri" w:hAnsi="Calibri"/>
-        </w:rPr>
-        <w:t>these</w:t>
-      </w:r>
-      <w:r>
-        <w:rPr>
-          <w:rFonts w:ascii="Calibri" w:hAnsi="Calibri"/>
-        </w:rPr>
-        <w:t xml:space="preserve"> technologies require the highest quality hardware to run effectively. And the worst part is, twenty years down the road and we still suffer with the same problem.</w:t>
-      </w:r>
-    </w:p>
-    <w:p>
-      <w:pPr>
-        <w:pStyle w:val="BodyA"/>
-        <w:rPr>
-          <w:rFonts w:ascii="Calibri" w:hAnsi="Calibri"/>
-        </w:rPr>
-      </w:pPr>
-    </w:p>
-    <w:p>
-      <w:pPr>
-        <w:pStyle w:val="BodyA"/>
-        <w:rPr>
-          <w:rFonts w:ascii="Calibri" w:hAnsi="Calibri"/>
-        </w:rPr>
-      </w:pPr>
-      <w:r>
-        <w:rPr>
-          <w:rFonts w:ascii="Calibri" w:hAnsi="Calibri"/>
-        </w:rPr>
-        <w:t>AR-VR surely is a fascinating field to be a part of, but its high-end requirements of hardware make it excessively expensive and, in some cases, inaccessible. In regards to this flaw, our team is creating an AR-VR platform where users will be entertained online using cloud services. The platform aims at bringing its users the best services of AR-VR whilst using cloud-based servers. This online platforms’ main purpose is to eliminate that ever existent flaw of excessive high requirements of hardware for AR-VR by shifting it all on cloud servers.</w:t>
-      </w:r>
-    </w:p>
-    <w:p/>
-    <w:p>
-      <w:pPr>
-        <w:pStyle w:val="Heading3"/>
-      </w:pPr>
-      <w:bookmarkStart w:id="14" w:name="_3.1_WHY_CLOUD?"/>
-      <w:bookmarkStart w:id="15" w:name="_Toc35940748"/>
+      <w:r>
+        <w:t>3.1 WHY CLOUD?</w:t>
+      </w:r>
       <w:bookmarkEnd w:id="14"/>
-      <w:r>
-        <w:t>3.1 WHY CLOUD?</w:t>
-      </w:r>
-      <w:bookmarkEnd w:id="15"/>
     </w:p>
     <w:p>
       <w:pPr>
@@ -5888,11 +5986,11 @@
       <w:pPr>
         <w:pStyle w:val="Heading3"/>
       </w:pPr>
-      <w:bookmarkStart w:id="16" w:name="_Toc35940749"/>
+      <w:bookmarkStart w:id="15" w:name="_Toc35941155"/>
       <w:r>
         <w:t>3.2 WHAT IS OUR PLATFORM?</w:t>
       </w:r>
-      <w:bookmarkEnd w:id="16"/>
+      <w:bookmarkEnd w:id="15"/>
     </w:p>
     <w:p>
       <w:pPr>
@@ -5950,11 +6048,9 @@
       <w:r>
         <w:t xml:space="preserve">3. The user will use the default/predefined packages by simply dragging and dropping it onto the canvas/interface (it will be fully customisable according to user needs) or by creating their own modules. 4. The user modules can be created by them by providing all the necessary information such as dimension, colour, </w:t>
       </w:r>
-      <w:proofErr w:type="spellStart"/>
-      <w:r>
-        <w:t>etc</w:t>
-      </w:r>
-      <w:proofErr w:type="spellEnd"/>
+      <w:r>
+        <w:t>etc.</w:t>
+      </w:r>
       <w:r>
         <w:t xml:space="preserve"> along with photographs or vector diagrams, which on successful creation can be used to create their content. </w:t>
       </w:r>
@@ -6398,11 +6494,11 @@
       <w:pPr>
         <w:pStyle w:val="Heading3"/>
       </w:pPr>
-      <w:bookmarkStart w:id="17" w:name="_Toc35940750"/>
+      <w:bookmarkStart w:id="16" w:name="_Toc35941156"/>
       <w:r>
         <w:t>3.3 METHOD USED</w:t>
       </w:r>
-      <w:bookmarkEnd w:id="17"/>
+      <w:bookmarkEnd w:id="16"/>
     </w:p>
     <w:p/>
     <w:p>
@@ -6591,8 +6687,8 @@
           <w:bCs/>
         </w:rPr>
       </w:pPr>
-      <w:bookmarkStart w:id="18" w:name="ObjectiveAndAim"/>
-      <w:bookmarkEnd w:id="18"/>
+      <w:bookmarkStart w:id="17" w:name="ObjectiveAndAim"/>
+      <w:bookmarkEnd w:id="17"/>
       <w:r>
         <w:rPr>
           <w:noProof/>
@@ -6638,24 +6734,24 @@
           </wp:inline>
         </w:drawing>
       </w:r>
-      <w:bookmarkStart w:id="19" w:name="RequirementsAsForNow"/>
+      <w:bookmarkStart w:id="18" w:name="RequirementsAsForNow"/>
     </w:p>
     <w:p>
       <w:pPr>
         <w:pStyle w:val="Heading"/>
       </w:pPr>
-      <w:bookmarkStart w:id="20" w:name="_Toc35902821"/>
-      <w:bookmarkStart w:id="21" w:name="_Toc35940751"/>
+      <w:bookmarkStart w:id="19" w:name="_Toc35902821"/>
+      <w:bookmarkStart w:id="20" w:name="_Toc35941157"/>
       <w:r>
         <w:rPr>
           <w:lang w:val="en-US"/>
         </w:rPr>
         <w:t>3.4 REQUIREMENTS</w:t>
       </w:r>
+      <w:bookmarkEnd w:id="19"/>
       <w:bookmarkEnd w:id="20"/>
-      <w:bookmarkEnd w:id="21"/>
-    </w:p>
-    <w:bookmarkEnd w:id="19"/>
+    </w:p>
+    <w:bookmarkEnd w:id="18"/>
     <w:p>
       <w:pPr>
         <w:pStyle w:val="Body"/>
@@ -6913,24 +7009,24 @@
           <w:rFonts w:eastAsia="Arial Unicode MS" w:cs="Arial Unicode MS"/>
         </w:rPr>
       </w:pPr>
-      <w:bookmarkStart w:id="22" w:name="_Toc35902822"/>
-      <w:bookmarkStart w:id="23" w:name="_Toc35940752"/>
+      <w:bookmarkStart w:id="21" w:name="_Toc35902822"/>
+      <w:bookmarkStart w:id="22" w:name="_Toc35941158"/>
       <w:r>
         <w:rPr>
           <w:rFonts w:eastAsia="Arial Unicode MS" w:cs="Arial Unicode MS"/>
         </w:rPr>
         <w:t xml:space="preserve">3.5 </w:t>
       </w:r>
-      <w:bookmarkStart w:id="24" w:name="DataFlowDiagrams"/>
-      <w:bookmarkEnd w:id="24"/>
+      <w:bookmarkStart w:id="23" w:name="DataFlowDiagrams"/>
+      <w:bookmarkEnd w:id="23"/>
       <w:r>
         <w:rPr>
           <w:rFonts w:eastAsia="Arial Unicode MS" w:cs="Arial Unicode MS"/>
         </w:rPr>
         <w:t>STATISTICAL ANALYSIS</w:t>
       </w:r>
+      <w:bookmarkEnd w:id="21"/>
       <w:bookmarkEnd w:id="22"/>
-      <w:bookmarkEnd w:id="23"/>
     </w:p>
     <w:p>
       <w:pPr>
@@ -7180,8 +7276,8 @@
           <w:bCs/>
         </w:rPr>
       </w:pPr>
-      <w:bookmarkStart w:id="25" w:name="_Toc35902823"/>
-      <w:bookmarkStart w:id="26" w:name="_Toc35940753"/>
+      <w:bookmarkStart w:id="24" w:name="_Toc35902823"/>
+      <w:bookmarkStart w:id="25" w:name="_Toc35941159"/>
       <w:r>
         <w:rPr>
           <w:rFonts w:ascii="Calibri Light" w:hAnsi="Calibri Light" w:cs="Calibri Light"/>
@@ -7189,8 +7285,8 @@
         </w:rPr>
         <w:t>3.6 TARGET AUDIENCE</w:t>
       </w:r>
+      <w:bookmarkEnd w:id="24"/>
       <w:bookmarkEnd w:id="25"/>
-      <w:bookmarkEnd w:id="26"/>
     </w:p>
     <w:p>
       <w:pPr>
@@ -7633,8 +7729,8 @@
           <w:bCs/>
         </w:rPr>
       </w:pPr>
-      <w:bookmarkStart w:id="27" w:name="_Toc35902824"/>
-      <w:bookmarkStart w:id="28" w:name="_Toc35940754"/>
+      <w:bookmarkStart w:id="26" w:name="_Toc35902824"/>
+      <w:bookmarkStart w:id="27" w:name="_Toc35941160"/>
       <w:r>
         <w:rPr>
           <w:rFonts w:ascii="Calibri Light" w:hAnsi="Calibri Light" w:cs="Calibri Light"/>
@@ -7663,8 +7759,8 @@
         </w:rPr>
         <w:t>D)</w:t>
       </w:r>
+      <w:bookmarkEnd w:id="26"/>
       <w:bookmarkEnd w:id="27"/>
-      <w:bookmarkEnd w:id="28"/>
     </w:p>
     <w:p/>
     <w:p/>
@@ -7908,30 +8004,6 @@
     </w:p>
     <w:p>
       <w:pPr>
-        <w:pStyle w:val="Title"/>
-        <w:jc w:val="center"/>
-        <w:rPr>
-          <w:b/>
-          <w:noProof/>
-          <w:sz w:val="28"/>
-          <w:szCs w:val="28"/>
-          <w:lang w:val="en-IN" w:eastAsia="en-IN"/>
-        </w:rPr>
-      </w:pPr>
-      <w:r>
-        <w:rPr>
-          <w:b/>
-          <w:noProof/>
-          <w:sz w:val="28"/>
-          <w:szCs w:val="28"/>
-          <w:lang w:val="en-IN" w:eastAsia="en-IN"/>
-        </w:rPr>
-        <w:t>DFD LEVEL 2</w:t>
-      </w:r>
-    </w:p>
-    <w:p>
-      <w:pPr>
-        <w:jc w:val="center"/>
         <w:rPr>
           <w:rFonts w:asciiTheme="majorHAnsi" w:hAnsiTheme="majorHAnsi" w:cstheme="majorHAnsi"/>
           <w:b/>
@@ -8032,6 +8104,29 @@
     </w:p>
     <w:p>
       <w:pPr>
+        <w:pStyle w:val="Title"/>
+        <w:jc w:val="center"/>
+        <w:rPr>
+          <w:b/>
+          <w:noProof/>
+          <w:sz w:val="28"/>
+          <w:szCs w:val="28"/>
+          <w:lang w:val="en-IN" w:eastAsia="en-IN"/>
+        </w:rPr>
+      </w:pPr>
+      <w:r>
+        <w:rPr>
+          <w:b/>
+          <w:noProof/>
+          <w:sz w:val="28"/>
+          <w:szCs w:val="28"/>
+          <w:lang w:val="en-IN" w:eastAsia="en-IN"/>
+        </w:rPr>
+        <w:t>DFD LEVEL 2</w:t>
+      </w:r>
+    </w:p>
+    <w:p>
+      <w:pPr>
         <w:jc w:val="center"/>
         <w:rPr>
           <w:rFonts w:asciiTheme="majorHAnsi" w:hAnsiTheme="majorHAnsi" w:cstheme="majorHAnsi"/>
@@ -8127,8 +8222,8 @@
           <w:sz w:val="44"/>
         </w:rPr>
       </w:pPr>
-      <w:bookmarkStart w:id="29" w:name="_Toc35902825"/>
-      <w:bookmarkStart w:id="30" w:name="_Toc35940755"/>
+      <w:bookmarkStart w:id="28" w:name="_Toc35902825"/>
+      <w:bookmarkStart w:id="29" w:name="_Toc35941161"/>
       <w:r>
         <w:rPr>
           <w:rFonts w:ascii="Calibri Light" w:hAnsi="Calibri Light" w:cs="Calibri Light"/>
@@ -8155,8 +8250,8 @@
         </w:rPr>
         <w:t xml:space="preserve"> (ERD)</w:t>
       </w:r>
+      <w:bookmarkEnd w:id="28"/>
       <w:bookmarkEnd w:id="29"/>
-      <w:bookmarkEnd w:id="30"/>
     </w:p>
     <w:p>
       <w:pPr>
@@ -8336,8 +8431,8 @@
           <w:b/>
         </w:rPr>
       </w:pPr>
-      <w:bookmarkStart w:id="31" w:name="_Toc35902826"/>
-      <w:bookmarkStart w:id="32" w:name="_Toc35940756"/>
+      <w:bookmarkStart w:id="30" w:name="_Toc35902826"/>
+      <w:bookmarkStart w:id="31" w:name="_Toc35941162"/>
       <w:r>
         <w:rPr>
           <w:rFonts w:ascii="Calibri Light" w:hAnsi="Calibri Light" w:cs="Calibri Light"/>
@@ -8346,13 +8441,10 @@
         <w:t xml:space="preserve">3.9 </w:t>
       </w:r>
       <w:r>
-        <w:rPr>
-          <w:b/>
-        </w:rPr>
         <w:t>Program Evaluation and Review Technique</w:t>
       </w:r>
+      <w:bookmarkEnd w:id="30"/>
       <w:bookmarkEnd w:id="31"/>
-      <w:bookmarkEnd w:id="32"/>
     </w:p>
     <w:p/>
     <w:p/>
@@ -12324,7 +12416,7 @@
 </file>
 
 <file path=customXml/itemProps1.xml><?xml version="1.0" encoding="utf-8"?>
-<ds:datastoreItem xmlns:ds="http://schemas.openxmlformats.org/officeDocument/2006/customXml" ds:itemID="{F6F64D79-DB61-44F6-878F-B720C0D4A6A1}">
+<ds:datastoreItem xmlns:ds="http://schemas.openxmlformats.org/officeDocument/2006/customXml" ds:itemID="{6D6D13F3-E310-426C-B541-C3561F8E3D85}">
   <ds:schemaRefs>
     <ds:schemaRef ds:uri="http://schemas.openxmlformats.org/officeDocument/2006/bibliography"/>
   </ds:schemaRefs>

</xml_diff>